<commit_message>
RNP04 Protokoll nach Abgabe
</commit_message>
<xml_diff>
--- a/Rechnernetze/Praktikum 4/Protokoll.docx
+++ b/Rechnernetze/Praktikum 4/Protokoll.docx
@@ -1723,1068 +1723,1160 @@
           <w:lang w:val="en-US"/>
         </w:rPr>
       </w:pPr>
+    </w:p>
+    <w:p>
+      <w:pPr>
+        <w:spacing w:before="0" w:after="0"/>
+        <w:rPr>
+          <w:rStyle w:val="SchwacherVerweis"/>
+        </w:rPr>
+      </w:pPr>
+      <w:r>
+        <w:rPr>
+          <w:rStyle w:val="SchwacherVerweis"/>
+        </w:rPr>
+        <w:t>c)</w:t>
+      </w:r>
+      <w:r>
+        <w:rPr>
+          <w:rStyle w:val="SchwacherVerweis"/>
+        </w:rPr>
+        <w:tab/>
+        <w:t>"Konfigurieren Sie den Rechner so, dass man keine dort laufenden TCP- Server über das</w:t>
+      </w:r>
+    </w:p>
+    <w:p>
+      <w:pPr>
+        <w:spacing w:before="0" w:after="0"/>
+        <w:rPr>
+          <w:rStyle w:val="SchwacherVerweis"/>
+        </w:rPr>
+      </w:pPr>
+      <w:r>
+        <w:rPr>
+          <w:rStyle w:val="SchwacherVerweis"/>
+        </w:rPr>
+        <w:tab/>
+        <w:t>Netz 172.16.1.0/24 ansprechen kann. Alle anderen Verbindungen über dieses Netz sollen</w:t>
+      </w:r>
+    </w:p>
+    <w:p>
+      <w:pPr>
+        <w:spacing w:before="0" w:after="0"/>
+        <w:rPr>
+          <w:rStyle w:val="SchwacherVerweis"/>
+        </w:rPr>
+      </w:pPr>
+      <w:r>
+        <w:rPr>
+          <w:rStyle w:val="SchwacherVerweis"/>
+        </w:rPr>
+        <w:tab/>
+        <w:t>hingegen möglich sein."</w:t>
+      </w:r>
+    </w:p>
+    <w:p>
+      <w:pPr>
+        <w:spacing w:before="0" w:after="0"/>
+      </w:pPr>
+      <w:r>
+        <w:tab/>
+      </w:r>
+    </w:p>
+    <w:p>
+      <w:pPr>
+        <w:spacing w:before="0" w:after="0"/>
+      </w:pPr>
+      <w:r>
+        <w:tab/>
+        <w:t>###Erst wird ein Script ausgeführt das die Einstellungen löscht###</w:t>
+      </w:r>
+    </w:p>
+    <w:p>
+      <w:pPr>
+        <w:spacing w:before="0" w:after="0"/>
+      </w:pPr>
+      <w:r>
+        <w:tab/>
+      </w:r>
+    </w:p>
+    <w:p>
+      <w:pPr>
+        <w:spacing w:before="0" w:after="0"/>
+      </w:pPr>
+      <w:r>
+        <w:tab/>
+        <w:t>#Setze das Standartverhalten auf ACCEPT</w:t>
+      </w:r>
+    </w:p>
+    <w:p>
+      <w:pPr>
+        <w:spacing w:before="0" w:after="0"/>
+      </w:pPr>
+      <w:r>
+        <w:tab/>
+      </w:r>
+      <w:proofErr w:type="spellStart"/>
+      <w:r>
+        <w:t>sudo</w:t>
+      </w:r>
+      <w:proofErr w:type="spellEnd"/>
+      <w:r>
+        <w:t xml:space="preserve"> /</w:t>
+      </w:r>
+      <w:proofErr w:type="spellStart"/>
+      <w:r>
+        <w:t>usr</w:t>
+      </w:r>
+      <w:proofErr w:type="spellEnd"/>
+      <w:r>
+        <w:t>/</w:t>
+      </w:r>
+      <w:proofErr w:type="spellStart"/>
+      <w:r>
+        <w:t>sbin</w:t>
+      </w:r>
+      <w:proofErr w:type="spellEnd"/>
+      <w:r>
+        <w:t>/</w:t>
+      </w:r>
+      <w:proofErr w:type="spellStart"/>
+      <w:r>
+        <w:t>iptables</w:t>
+      </w:r>
+      <w:proofErr w:type="spellEnd"/>
+      <w:r>
+        <w:t xml:space="preserve"> -P INPUT ACCEPT</w:t>
+      </w:r>
+    </w:p>
+    <w:p>
+      <w:pPr>
+        <w:spacing w:before="0" w:after="0"/>
+        <w:rPr>
+          <w:lang w:val="en-US"/>
+        </w:rPr>
+      </w:pPr>
+      <w:r>
+        <w:tab/>
+      </w:r>
+      <w:proofErr w:type="spellStart"/>
+      <w:proofErr w:type="gramStart"/>
+      <w:r>
+        <w:rPr>
+          <w:lang w:val="en-US"/>
+        </w:rPr>
+        <w:t>sudo</w:t>
+      </w:r>
+      <w:proofErr w:type="spellEnd"/>
+      <w:proofErr w:type="gramEnd"/>
+      <w:r>
+        <w:rPr>
+          <w:lang w:val="en-US"/>
+        </w:rPr>
+        <w:t xml:space="preserve"> /</w:t>
+      </w:r>
+      <w:proofErr w:type="spellStart"/>
+      <w:r>
+        <w:rPr>
+          <w:lang w:val="en-US"/>
+        </w:rPr>
+        <w:t>usr</w:t>
+      </w:r>
+      <w:proofErr w:type="spellEnd"/>
+      <w:r>
+        <w:rPr>
+          <w:lang w:val="en-US"/>
+        </w:rPr>
+        <w:t>/</w:t>
+      </w:r>
+      <w:proofErr w:type="spellStart"/>
+      <w:r>
+        <w:rPr>
+          <w:lang w:val="en-US"/>
+        </w:rPr>
+        <w:t>sbin</w:t>
+      </w:r>
+      <w:proofErr w:type="spellEnd"/>
+      <w:r>
+        <w:rPr>
+          <w:lang w:val="en-US"/>
+        </w:rPr>
+        <w:t>/</w:t>
+      </w:r>
+      <w:proofErr w:type="spellStart"/>
+      <w:r>
+        <w:rPr>
+          <w:lang w:val="en-US"/>
+        </w:rPr>
+        <w:t>iptables</w:t>
+      </w:r>
+      <w:proofErr w:type="spellEnd"/>
+      <w:r>
+        <w:rPr>
+          <w:lang w:val="en-US"/>
+        </w:rPr>
+        <w:t xml:space="preserve"> -P OUTPUT ACCEPT</w:t>
+      </w:r>
+    </w:p>
+    <w:p>
+      <w:pPr>
+        <w:spacing w:before="0" w:after="0"/>
+        <w:rPr>
+          <w:lang w:val="en-US"/>
+        </w:rPr>
+      </w:pPr>
+    </w:p>
+    <w:p>
+      <w:pPr>
+        <w:spacing w:before="0" w:after="0"/>
+      </w:pPr>
+      <w:r>
+        <w:rPr>
+          <w:lang w:val="en-US"/>
+        </w:rPr>
+        <w:tab/>
+      </w:r>
+      <w:r>
+        <w:t xml:space="preserve">#Blockiere eingehende </w:t>
+      </w:r>
+      <w:proofErr w:type="spellStart"/>
+      <w:r>
+        <w:t>icmp</w:t>
+      </w:r>
+      <w:proofErr w:type="spellEnd"/>
+      <w:r>
+        <w:t>-Verbindungen</w:t>
+      </w:r>
+    </w:p>
+    <w:p>
+      <w:pPr>
+        <w:spacing w:before="0" w:after="0"/>
+      </w:pPr>
+      <w:r>
+        <w:tab/>
+      </w:r>
+      <w:proofErr w:type="spellStart"/>
+      <w:r>
+        <w:t>sudo</w:t>
+      </w:r>
+      <w:proofErr w:type="spellEnd"/>
+      <w:r>
+        <w:t xml:space="preserve"> /</w:t>
+      </w:r>
+      <w:proofErr w:type="spellStart"/>
+      <w:r>
+        <w:t>usr</w:t>
+      </w:r>
+      <w:proofErr w:type="spellEnd"/>
+      <w:r>
+        <w:t>/</w:t>
+      </w:r>
+      <w:proofErr w:type="spellStart"/>
+      <w:r>
+        <w:t>sbin</w:t>
+      </w:r>
+      <w:proofErr w:type="spellEnd"/>
+      <w:r>
+        <w:t>/</w:t>
+      </w:r>
+      <w:proofErr w:type="spellStart"/>
+      <w:r>
+        <w:t>iptables</w:t>
+      </w:r>
+      <w:proofErr w:type="spellEnd"/>
+      <w:r>
+        <w:t xml:space="preserve"> -A INPUT -s 172.16.1.0/24 -p </w:t>
+      </w:r>
+      <w:proofErr w:type="spellStart"/>
+      <w:r>
+        <w:t>icmp</w:t>
+      </w:r>
+      <w:proofErr w:type="spellEnd"/>
+      <w:r>
+        <w:t xml:space="preserve"> -j DROP</w:t>
+      </w:r>
+    </w:p>
+    <w:p>
+      <w:pPr>
+        <w:spacing w:before="0" w:after="0"/>
+      </w:pPr>
+      <w:r>
+        <w:tab/>
+      </w:r>
+    </w:p>
+    <w:p>
+      <w:pPr>
+        <w:spacing w:before="0" w:after="0"/>
+        <w:rPr>
+          <w:rStyle w:val="SchwacherVerweis"/>
+        </w:rPr>
+      </w:pPr>
+      <w:r>
+        <w:rPr>
+          <w:rStyle w:val="SchwacherVerweis"/>
+        </w:rPr>
+        <w:t>d)</w:t>
+      </w:r>
+      <w:r>
+        <w:rPr>
+          <w:rStyle w:val="SchwacherVerweis"/>
+        </w:rPr>
+        <w:tab/>
+        <w:t>"Stellen Sie die Firewall Ihres Rechners so ein, dass von dort ein ping auf andere</w:t>
+      </w:r>
+    </w:p>
+    <w:p>
+      <w:pPr>
+        <w:spacing w:before="0" w:after="0"/>
+        <w:rPr>
+          <w:rStyle w:val="SchwacherVerweis"/>
+        </w:rPr>
+      </w:pPr>
+      <w:r>
+        <w:rPr>
+          <w:rStyle w:val="SchwacherVerweis"/>
+        </w:rPr>
+        <w:tab/>
+        <w:t>Rechner/Geräte im Netz 172.16.1.0/24 möglich ist, nicht aber umgekehrt!"</w:t>
+      </w:r>
+    </w:p>
+    <w:p>
+      <w:pPr>
+        <w:spacing w:before="0" w:after="0"/>
+        <w:rPr>
+          <w:rStyle w:val="SchwacherVerweis"/>
+        </w:rPr>
+      </w:pPr>
+      <w:r>
+        <w:rPr>
+          <w:rStyle w:val="SchwacherVerweis"/>
+        </w:rPr>
+        <w:tab/>
+      </w:r>
+    </w:p>
+    <w:p>
+      <w:pPr>
+        <w:spacing w:before="0" w:after="0"/>
+      </w:pPr>
+      <w:r>
+        <w:tab/>
+        <w:t>###Erst wird ein Script ausgeführt das die Einstellungen löscht###</w:t>
+      </w:r>
+    </w:p>
+    <w:p>
+      <w:pPr>
+        <w:spacing w:before="0" w:after="0"/>
+      </w:pPr>
+      <w:r>
+        <w:tab/>
+        <w:t>#Setze das Standartverhalten auf ACCEPT</w:t>
+      </w:r>
+    </w:p>
+    <w:p>
+      <w:pPr>
+        <w:spacing w:before="0" w:after="0"/>
+      </w:pPr>
+      <w:r>
+        <w:tab/>
+      </w:r>
+      <w:proofErr w:type="spellStart"/>
+      <w:r>
+        <w:t>sudo</w:t>
+      </w:r>
+      <w:proofErr w:type="spellEnd"/>
+      <w:r>
+        <w:t xml:space="preserve"> /</w:t>
+      </w:r>
+      <w:proofErr w:type="spellStart"/>
+      <w:r>
+        <w:t>usr</w:t>
+      </w:r>
+      <w:proofErr w:type="spellEnd"/>
+      <w:r>
+        <w:t>/</w:t>
+      </w:r>
+      <w:proofErr w:type="spellStart"/>
+      <w:r>
+        <w:t>sbin</w:t>
+      </w:r>
+      <w:proofErr w:type="spellEnd"/>
+      <w:r>
+        <w:t>/</w:t>
+      </w:r>
+      <w:proofErr w:type="spellStart"/>
+      <w:r>
+        <w:t>iptables</w:t>
+      </w:r>
+      <w:proofErr w:type="spellEnd"/>
+      <w:r>
+        <w:t xml:space="preserve"> -P INPUT ACCEPT</w:t>
+      </w:r>
+    </w:p>
+    <w:p>
+      <w:pPr>
+        <w:spacing w:before="0" w:after="0"/>
+        <w:rPr>
+          <w:lang w:val="en-US"/>
+        </w:rPr>
+      </w:pPr>
+      <w:r>
+        <w:tab/>
+      </w:r>
+      <w:proofErr w:type="spellStart"/>
+      <w:proofErr w:type="gramStart"/>
+      <w:r>
+        <w:rPr>
+          <w:lang w:val="en-US"/>
+        </w:rPr>
+        <w:t>sudo</w:t>
+      </w:r>
+      <w:proofErr w:type="spellEnd"/>
+      <w:proofErr w:type="gramEnd"/>
+      <w:r>
+        <w:rPr>
+          <w:lang w:val="en-US"/>
+        </w:rPr>
+        <w:t xml:space="preserve"> /</w:t>
+      </w:r>
+      <w:proofErr w:type="spellStart"/>
+      <w:r>
+        <w:rPr>
+          <w:lang w:val="en-US"/>
+        </w:rPr>
+        <w:t>usr</w:t>
+      </w:r>
+      <w:proofErr w:type="spellEnd"/>
+      <w:r>
+        <w:rPr>
+          <w:lang w:val="en-US"/>
+        </w:rPr>
+        <w:t>/</w:t>
+      </w:r>
+      <w:proofErr w:type="spellStart"/>
+      <w:r>
+        <w:rPr>
+          <w:lang w:val="en-US"/>
+        </w:rPr>
+        <w:t>sbin</w:t>
+      </w:r>
+      <w:proofErr w:type="spellEnd"/>
+      <w:r>
+        <w:rPr>
+          <w:lang w:val="en-US"/>
+        </w:rPr>
+        <w:t>/</w:t>
+      </w:r>
+      <w:proofErr w:type="spellStart"/>
+      <w:r>
+        <w:rPr>
+          <w:lang w:val="en-US"/>
+        </w:rPr>
+        <w:t>iptables</w:t>
+      </w:r>
+      <w:proofErr w:type="spellEnd"/>
+      <w:r>
+        <w:rPr>
+          <w:lang w:val="en-US"/>
+        </w:rPr>
+        <w:t xml:space="preserve"> -P OUTPUT ACCEPT</w:t>
+      </w:r>
+    </w:p>
+    <w:p>
+      <w:pPr>
+        <w:spacing w:before="0" w:after="0"/>
+        <w:rPr>
+          <w:lang w:val="en-US"/>
+        </w:rPr>
+      </w:pPr>
+    </w:p>
+    <w:p>
+      <w:pPr>
+        <w:spacing w:before="0" w:after="0"/>
+      </w:pPr>
+      <w:r>
+        <w:rPr>
+          <w:lang w:val="en-US"/>
+        </w:rPr>
+        <w:tab/>
+      </w:r>
+      <w:r>
+        <w:t xml:space="preserve">#Blockiere eingehende </w:t>
+      </w:r>
+      <w:proofErr w:type="spellStart"/>
+      <w:r>
+        <w:t>icmp</w:t>
+      </w:r>
+      <w:proofErr w:type="spellEnd"/>
+      <w:r>
+        <w:t>-Verbindungen</w:t>
+      </w:r>
+    </w:p>
+    <w:p>
+      <w:pPr>
+        <w:spacing w:before="0" w:after="0"/>
+      </w:pPr>
+      <w:r>
+        <w:tab/>
+      </w:r>
+      <w:proofErr w:type="spellStart"/>
+      <w:r>
+        <w:t>sudo</w:t>
+      </w:r>
+      <w:proofErr w:type="spellEnd"/>
+      <w:r>
+        <w:t xml:space="preserve"> /</w:t>
+      </w:r>
+      <w:proofErr w:type="spellStart"/>
+      <w:r>
+        <w:t>usr</w:t>
+      </w:r>
+      <w:proofErr w:type="spellEnd"/>
+      <w:r>
+        <w:t>/</w:t>
+      </w:r>
+      <w:proofErr w:type="spellStart"/>
+      <w:r>
+        <w:t>sbin</w:t>
+      </w:r>
+      <w:proofErr w:type="spellEnd"/>
+      <w:r>
+        <w:t>/</w:t>
+      </w:r>
+      <w:proofErr w:type="spellStart"/>
+      <w:r>
+        <w:t>iptables</w:t>
+      </w:r>
+      <w:proofErr w:type="spellEnd"/>
+      <w:r>
+        <w:t xml:space="preserve"> -A INPUT -s 172.16.1.0/24 -p </w:t>
+      </w:r>
+      <w:proofErr w:type="spellStart"/>
+      <w:r>
+        <w:t>icmp</w:t>
+      </w:r>
+      <w:proofErr w:type="spellEnd"/>
+      <w:r>
+        <w:t xml:space="preserve"> -j DROP</w:t>
+      </w:r>
+    </w:p>
+    <w:p>
+      <w:pPr>
+        <w:spacing w:before="0" w:after="0"/>
+      </w:pPr>
+    </w:p>
+    <w:p>
+      <w:pPr>
+        <w:pStyle w:val="berschrift1"/>
+      </w:pPr>
+      <w:r>
+        <w:t xml:space="preserve">2. Routing </w:t>
+      </w:r>
+    </w:p>
+    <w:p>
+      <w:pPr>
+        <w:spacing w:before="0" w:after="0"/>
+      </w:pPr>
+    </w:p>
+    <w:p>
+      <w:pPr>
+        <w:spacing w:before="0" w:after="0"/>
+        <w:rPr>
+          <w:rStyle w:val="SchwacherVerweis"/>
+        </w:rPr>
+      </w:pPr>
+      <w:r>
+        <w:rPr>
+          <w:rStyle w:val="SchwacherVerweis"/>
+        </w:rPr>
+        <w:t>"Konfigurieren Sie Ihre Rechner so, dass Sie den jeweils anderen Rechner im anderen Subnetz</w:t>
+      </w:r>
+    </w:p>
+    <w:p>
+      <w:pPr>
+        <w:spacing w:before="0" w:after="0"/>
+        <w:rPr>
+          <w:rStyle w:val="SchwacherVerweis"/>
+        </w:rPr>
+      </w:pPr>
+      <w:r>
+        <w:rPr>
+          <w:rStyle w:val="SchwacherVerweis"/>
+        </w:rPr>
+        <w:t>erreichen können. (Prüfung mit dem ping-Befehl). Dabei soll der Netzwerkverkehr zwischen</w:t>
+      </w:r>
+    </w:p>
+    <w:p>
+      <w:pPr>
+        <w:spacing w:before="0" w:after="0"/>
+        <w:rPr>
+          <w:rStyle w:val="SchwacherVerweis"/>
+        </w:rPr>
+      </w:pPr>
+      <w:r>
+        <w:rPr>
+          <w:rStyle w:val="SchwacherVerweis"/>
+        </w:rPr>
+        <w:t>diesen Rechnern entweder über den Router oder über die ISDN-Anlage laufen."</w:t>
+      </w:r>
+    </w:p>
+    <w:p>
+      <w:pPr>
+        <w:spacing w:before="0" w:after="0"/>
+      </w:pPr>
+    </w:p>
+    <w:p>
+      <w:pPr>
+        <w:spacing w:before="0" w:after="0"/>
+      </w:pPr>
+      <w:r>
+        <w:tab/>
+        <w:t>###Router von 17 auf 18###</w:t>
+      </w:r>
+    </w:p>
+    <w:p>
+      <w:pPr>
+        <w:spacing w:before="0" w:after="0"/>
+      </w:pPr>
+      <w:r>
+        <w:tab/>
+        <w:t>./deleteSettings.sh</w:t>
+      </w:r>
+    </w:p>
+    <w:p>
+      <w:pPr>
+        <w:spacing w:before="0" w:after="0"/>
+      </w:pPr>
+      <w:r>
+        <w:tab/>
+      </w:r>
+      <w:proofErr w:type="spellStart"/>
+      <w:r>
+        <w:t>sudo</w:t>
+      </w:r>
+      <w:proofErr w:type="spellEnd"/>
+      <w:r>
+        <w:t xml:space="preserve"> /</w:t>
+      </w:r>
+      <w:proofErr w:type="spellStart"/>
+      <w:r>
+        <w:t>sbin</w:t>
+      </w:r>
+      <w:proofErr w:type="spellEnd"/>
+      <w:r>
+        <w:t xml:space="preserve">/route </w:t>
+      </w:r>
+      <w:proofErr w:type="spellStart"/>
+      <w:r>
+        <w:t>add</w:t>
+      </w:r>
+      <w:proofErr w:type="spellEnd"/>
+      <w:r>
+        <w:t xml:space="preserve"> -</w:t>
+      </w:r>
+      <w:proofErr w:type="spellStart"/>
+      <w:r>
+        <w:t>net</w:t>
+      </w:r>
+      <w:proofErr w:type="spellEnd"/>
+      <w:r>
+        <w:t xml:space="preserve"> 192.168.18.0/24 </w:t>
+      </w:r>
+      <w:proofErr w:type="spellStart"/>
+      <w:r>
+        <w:t>gw</w:t>
+      </w:r>
+      <w:proofErr w:type="spellEnd"/>
+      <w:r>
+        <w:t xml:space="preserve"> 192.168.17.2 </w:t>
+      </w:r>
+      <w:proofErr w:type="spellStart"/>
+      <w:r>
+        <w:t>dev</w:t>
+      </w:r>
+      <w:proofErr w:type="spellEnd"/>
+      <w:r>
+        <w:t xml:space="preserve"> eth1</w:t>
+      </w:r>
+    </w:p>
+    <w:p>
+      <w:pPr>
+        <w:spacing w:before="0" w:after="0"/>
+      </w:pPr>
+      <w:r>
+        <w:tab/>
+      </w:r>
+    </w:p>
+    <w:p>
+      <w:pPr>
+        <w:spacing w:before="0" w:after="0"/>
+      </w:pPr>
+      <w:r>
+        <w:tab/>
+        <w:t>###Router von 18 auf 17###</w:t>
+      </w:r>
+    </w:p>
+    <w:p>
+      <w:pPr>
+        <w:spacing w:before="0" w:after="0"/>
+      </w:pPr>
+      <w:r>
+        <w:tab/>
+        <w:t>./deleteSettings.sh</w:t>
+      </w:r>
+    </w:p>
+    <w:p>
+      <w:pPr>
+        <w:spacing w:before="0" w:after="0"/>
+      </w:pPr>
+      <w:r>
+        <w:tab/>
+        <w:t>#Von 192.168.18.0/24 über den Router nach 192.168.17.0/24</w:t>
+      </w:r>
+    </w:p>
+    <w:p>
+      <w:pPr>
+        <w:spacing w:before="0" w:after="0"/>
+        <w:rPr>
+          <w:lang w:val="en-US"/>
+        </w:rPr>
+      </w:pPr>
+      <w:r>
+        <w:tab/>
+      </w:r>
+      <w:proofErr w:type="spellStart"/>
+      <w:proofErr w:type="gramStart"/>
+      <w:r>
+        <w:rPr>
+          <w:lang w:val="en-US"/>
+        </w:rPr>
+        <w:t>sudo</w:t>
+      </w:r>
+      <w:proofErr w:type="spellEnd"/>
+      <w:proofErr w:type="gramEnd"/>
+      <w:r>
+        <w:rPr>
+          <w:lang w:val="en-US"/>
+        </w:rPr>
+        <w:t xml:space="preserve"> /</w:t>
+      </w:r>
+      <w:proofErr w:type="spellStart"/>
+      <w:r>
+        <w:rPr>
+          <w:lang w:val="en-US"/>
+        </w:rPr>
+        <w:t>sbin</w:t>
+      </w:r>
+      <w:proofErr w:type="spellEnd"/>
+      <w:r>
+        <w:rPr>
+          <w:lang w:val="en-US"/>
+        </w:rPr>
+        <w:t xml:space="preserve">/route add -net 192.168.17.0/24 </w:t>
+      </w:r>
+      <w:proofErr w:type="spellStart"/>
+      <w:r>
+        <w:rPr>
+          <w:lang w:val="en-US"/>
+        </w:rPr>
+        <w:t>gw</w:t>
+      </w:r>
+      <w:proofErr w:type="spellEnd"/>
+      <w:r>
+        <w:rPr>
+          <w:lang w:val="en-US"/>
+        </w:rPr>
+        <w:t xml:space="preserve"> 192.168.18.2 </w:t>
+      </w:r>
+      <w:proofErr w:type="spellStart"/>
+      <w:r>
+        <w:rPr>
+          <w:lang w:val="en-US"/>
+        </w:rPr>
+        <w:t>dev</w:t>
+      </w:r>
+      <w:proofErr w:type="spellEnd"/>
+      <w:r>
+        <w:rPr>
+          <w:lang w:val="en-US"/>
+        </w:rPr>
+        <w:t xml:space="preserve"> eth1</w:t>
+      </w:r>
+    </w:p>
+    <w:p>
+      <w:pPr>
+        <w:spacing w:before="0" w:after="0"/>
+        <w:rPr>
+          <w:lang w:val="en-US"/>
+        </w:rPr>
+      </w:pPr>
+      <w:r>
+        <w:rPr>
+          <w:lang w:val="en-US"/>
+        </w:rPr>
+        <w:tab/>
+      </w:r>
+    </w:p>
+    <w:p>
+      <w:pPr>
+        <w:spacing w:before="0" w:after="0"/>
+      </w:pPr>
+      <w:r>
+        <w:rPr>
+          <w:lang w:val="en-US"/>
+        </w:rPr>
+        <w:tab/>
+      </w:r>
+      <w:r>
+        <w:t>###ISDN von 17 auf 18###</w:t>
+      </w:r>
+    </w:p>
+    <w:p>
+      <w:pPr>
+        <w:spacing w:before="0" w:after="0"/>
+      </w:pPr>
+      <w:r>
+        <w:tab/>
+        <w:t>./deleteSettings.sh</w:t>
+      </w:r>
+    </w:p>
+    <w:p>
+      <w:pPr>
+        <w:spacing w:before="0" w:after="0"/>
+      </w:pPr>
+      <w:r>
+        <w:tab/>
+      </w:r>
+      <w:proofErr w:type="spellStart"/>
+      <w:r>
+        <w:t>sudo</w:t>
+      </w:r>
+      <w:proofErr w:type="spellEnd"/>
+      <w:r>
+        <w:t xml:space="preserve"> /</w:t>
+      </w:r>
+      <w:proofErr w:type="spellStart"/>
+      <w:r>
+        <w:t>sbin</w:t>
+      </w:r>
+      <w:proofErr w:type="spellEnd"/>
+      <w:r>
+        <w:t xml:space="preserve">/route </w:t>
+      </w:r>
+      <w:proofErr w:type="spellStart"/>
+      <w:r>
+        <w:t>add</w:t>
+      </w:r>
+      <w:proofErr w:type="spellEnd"/>
+      <w:r>
+        <w:t xml:space="preserve"> -</w:t>
+      </w:r>
+      <w:proofErr w:type="spellStart"/>
+      <w:r>
+        <w:t>net</w:t>
+      </w:r>
+      <w:proofErr w:type="spellEnd"/>
+      <w:r>
+        <w:t xml:space="preserve"> 192.168.18.0/24 </w:t>
+      </w:r>
+      <w:proofErr w:type="spellStart"/>
+      <w:r>
+        <w:t>gw</w:t>
+      </w:r>
+      <w:proofErr w:type="spellEnd"/>
+      <w:r>
+        <w:t xml:space="preserve"> 192.168.17.1 </w:t>
+      </w:r>
+      <w:proofErr w:type="spellStart"/>
+      <w:r>
+        <w:t>dev</w:t>
+      </w:r>
+      <w:proofErr w:type="spellEnd"/>
+      <w:r>
+        <w:t xml:space="preserve"> eth1</w:t>
+      </w:r>
+    </w:p>
+    <w:p>
+      <w:pPr>
+        <w:spacing w:before="0" w:after="0"/>
+      </w:pPr>
+      <w:r>
+        <w:tab/>
+      </w:r>
+    </w:p>
+    <w:p>
+      <w:pPr>
+        <w:spacing w:before="0" w:after="0"/>
+      </w:pPr>
+      <w:r>
+        <w:tab/>
+        <w:t>###ISDN von 18 auf 17###</w:t>
+      </w:r>
+    </w:p>
+    <w:p>
+      <w:pPr>
+        <w:spacing w:before="0" w:after="0"/>
+        <w:rPr>
+          <w:lang w:val="en-US"/>
+        </w:rPr>
+      </w:pPr>
+      <w:r>
+        <w:tab/>
+      </w:r>
+      <w:r>
+        <w:rPr>
+          <w:lang w:val="en-US"/>
+        </w:rPr>
+        <w:t>./deleteSettings.sh</w:t>
+      </w:r>
+    </w:p>
+    <w:p>
+      <w:pPr>
+        <w:spacing w:before="0" w:after="0"/>
+        <w:rPr>
+          <w:lang w:val="en-US"/>
+        </w:rPr>
+      </w:pPr>
+      <w:r>
+        <w:rPr>
+          <w:lang w:val="en-US"/>
+        </w:rPr>
+        <w:tab/>
+      </w:r>
+      <w:proofErr w:type="spellStart"/>
+      <w:proofErr w:type="gramStart"/>
+      <w:r>
+        <w:rPr>
+          <w:lang w:val="en-US"/>
+        </w:rPr>
+        <w:t>sudo</w:t>
+      </w:r>
+      <w:proofErr w:type="spellEnd"/>
+      <w:proofErr w:type="gramEnd"/>
+      <w:r>
+        <w:rPr>
+          <w:lang w:val="en-US"/>
+        </w:rPr>
+        <w:t xml:space="preserve"> /</w:t>
+      </w:r>
+      <w:proofErr w:type="spellStart"/>
+      <w:r>
+        <w:rPr>
+          <w:lang w:val="en-US"/>
+        </w:rPr>
+        <w:t>sbin</w:t>
+      </w:r>
+      <w:proofErr w:type="spellEnd"/>
+      <w:r>
+        <w:rPr>
+          <w:lang w:val="en-US"/>
+        </w:rPr>
+        <w:t xml:space="preserve">/route add -net 192.168.17.0/24 </w:t>
+      </w:r>
+      <w:proofErr w:type="spellStart"/>
+      <w:r>
+        <w:rPr>
+          <w:lang w:val="en-US"/>
+        </w:rPr>
+        <w:t>gw</w:t>
+      </w:r>
+      <w:proofErr w:type="spellEnd"/>
+      <w:r>
+        <w:rPr>
+          <w:lang w:val="en-US"/>
+        </w:rPr>
+        <w:t xml:space="preserve"> 192.168.18.1 </w:t>
+      </w:r>
+      <w:proofErr w:type="spellStart"/>
+      <w:r>
+        <w:rPr>
+          <w:lang w:val="en-US"/>
+        </w:rPr>
+        <w:t>dev</w:t>
+      </w:r>
+      <w:proofErr w:type="spellEnd"/>
+      <w:r>
+        <w:rPr>
+          <w:lang w:val="en-US"/>
+        </w:rPr>
+        <w:t xml:space="preserve"> eth1</w:t>
+      </w:r>
+    </w:p>
+    <w:p>
+      <w:pPr>
+        <w:spacing w:before="0" w:after="0"/>
+        <w:rPr>
+          <w:lang w:val="en-US"/>
+        </w:rPr>
+      </w:pPr>
+    </w:p>
+    <w:p>
+      <w:pPr>
+        <w:spacing w:before="0" w:after="0"/>
+        <w:rPr>
+          <w:rStyle w:val="SchwacherVerweis"/>
+        </w:rPr>
+      </w:pPr>
+      <w:r>
+        <w:rPr>
+          <w:rStyle w:val="SchwacherVerweis"/>
+        </w:rPr>
+        <w:t xml:space="preserve">"Was passiert, wenn Sie beim Weg über die ISDN-Anlage ein ping mit der </w:t>
+      </w:r>
+      <w:proofErr w:type="spellStart"/>
+      <w:r>
+        <w:rPr>
+          <w:rStyle w:val="SchwacherVerweis"/>
+        </w:rPr>
+        <w:t>Paketgrösse</w:t>
+      </w:r>
+      <w:proofErr w:type="spellEnd"/>
+      <w:r>
+        <w:rPr>
+          <w:rStyle w:val="SchwacherVerweis"/>
+        </w:rPr>
+        <w:t xml:space="preserve"> 1000</w:t>
+      </w:r>
+    </w:p>
+    <w:p>
+      <w:pPr>
+        <w:spacing w:before="0" w:after="0"/>
+        <w:rPr>
+          <w:rStyle w:val="SchwacherVerweis"/>
+        </w:rPr>
+      </w:pPr>
+      <w:r>
+        <w:rPr>
+          <w:rStyle w:val="SchwacherVerweis"/>
+        </w:rPr>
+        <w:t xml:space="preserve">Byte durchführen? (Beobachtung im </w:t>
+      </w:r>
+      <w:proofErr w:type="spellStart"/>
+      <w:r>
+        <w:rPr>
+          <w:rStyle w:val="SchwacherVerweis"/>
+        </w:rPr>
+        <w:t>Sniffer</w:t>
+      </w:r>
+      <w:proofErr w:type="spellEnd"/>
+      <w:r>
+        <w:rPr>
+          <w:rStyle w:val="SchwacherVerweis"/>
+        </w:rPr>
+        <w:t xml:space="preserve"> und/oder Log von ping)"</w:t>
+      </w:r>
+    </w:p>
+    <w:p>
+      <w:pPr>
+        <w:spacing w:before="0" w:after="0"/>
+        <w:rPr>
+          <w:rStyle w:val="SchwacherVerweis"/>
+        </w:rPr>
+      </w:pPr>
+    </w:p>
+    <w:p>
+      <w:pPr>
+        <w:spacing w:before="0" w:after="0"/>
+        <w:rPr>
+          <w:rStyle w:val="SchwacherVerweis"/>
+        </w:rPr>
+      </w:pPr>
+    </w:p>
+    <w:p>
+      <w:pPr>
+        <w:spacing w:before="0" w:after="0"/>
+      </w:pPr>
+      <w:r>
+        <w:t>Wir erhalten einen Error, da erwartet wird, dass das große Paket fragmentiert wird. Dies geschieht allerdings nicht.</w:t>
+      </w:r>
+    </w:p>
+    <w:p>
+      <w:pPr>
+        <w:spacing w:before="0" w:after="0"/>
+      </w:pPr>
+      <w:r>
+        <w:t xml:space="preserve">DF = </w:t>
+      </w:r>
+      <w:proofErr w:type="spellStart"/>
+      <w:r>
+        <w:t>Don’t</w:t>
+      </w:r>
+      <w:proofErr w:type="spellEnd"/>
+      <w:r>
+        <w:t xml:space="preserve"> </w:t>
+      </w:r>
+      <w:proofErr w:type="spellStart"/>
+      <w:r>
+        <w:t>fragment</w:t>
+      </w:r>
+      <w:proofErr w:type="spellEnd"/>
+      <w:r>
+        <w:t xml:space="preserve"> </w:t>
+      </w:r>
+      <w:proofErr w:type="spellStart"/>
+      <w:r>
+        <w:t>Flag</w:t>
+      </w:r>
+      <w:proofErr w:type="spellEnd"/>
+    </w:p>
+    <w:p>
+      <w:pPr>
+        <w:spacing w:before="0" w:after="0"/>
+      </w:pPr>
+      <w:r>
+        <w:t xml:space="preserve">Die beiden Hosts handeln aus wie groß die Fragmentierung sein </w:t>
+      </w:r>
+      <w:proofErr w:type="spellStart"/>
+      <w:r>
+        <w:t>söllte</w:t>
+      </w:r>
+      <w:proofErr w:type="spellEnd"/>
+      <w:r>
+        <w:t xml:space="preserve">, beim ersten </w:t>
+      </w:r>
+      <w:proofErr w:type="spellStart"/>
+      <w:r>
+        <w:t>mal</w:t>
+      </w:r>
+      <w:proofErr w:type="spellEnd"/>
+      <w:r>
+        <w:t xml:space="preserve"> ist das DF </w:t>
+      </w:r>
+      <w:proofErr w:type="spellStart"/>
+      <w:r>
+        <w:t>Flag</w:t>
+      </w:r>
+      <w:proofErr w:type="spellEnd"/>
+      <w:r>
+        <w:t xml:space="preserve"> noch gesetzt und es wird nicht fragmentiert, sodass ein Fehler passiert. Für weitere Verbindungen </w:t>
+      </w:r>
+      <w:proofErr w:type="gramStart"/>
+      <w:r>
+        <w:t>ist</w:t>
+      </w:r>
+      <w:proofErr w:type="gramEnd"/>
+      <w:r>
+        <w:t xml:space="preserve"> die Größen dann ausgehandelt und der Ping funktionie</w:t>
+      </w:r>
       <w:bookmarkStart w:id="0" w:name="_GoBack"/>
       <w:bookmarkEnd w:id="0"/>
-    </w:p>
-    <w:p>
-      <w:pPr>
-        <w:spacing w:before="0" w:after="0"/>
-        <w:rPr>
-          <w:rStyle w:val="SchwacherVerweis"/>
-        </w:rPr>
-      </w:pPr>
-      <w:r>
-        <w:rPr>
-          <w:rStyle w:val="SchwacherVerweis"/>
-        </w:rPr>
-        <w:t>c)</w:t>
-      </w:r>
-      <w:r>
-        <w:rPr>
-          <w:rStyle w:val="SchwacherVerweis"/>
-        </w:rPr>
-        <w:tab/>
-        <w:t>"Konfigurieren Sie den Rechner so, dass man keine dort laufenden TCP- Server über das</w:t>
-      </w:r>
-    </w:p>
-    <w:p>
-      <w:pPr>
-        <w:spacing w:before="0" w:after="0"/>
-        <w:rPr>
-          <w:rStyle w:val="SchwacherVerweis"/>
-        </w:rPr>
-      </w:pPr>
-      <w:r>
-        <w:rPr>
-          <w:rStyle w:val="SchwacherVerweis"/>
-        </w:rPr>
-        <w:tab/>
-        <w:t>Netz 172.16.1.0/24 ansprechen kann. Alle anderen Verbindungen über dieses Netz sollen</w:t>
-      </w:r>
-    </w:p>
-    <w:p>
-      <w:pPr>
-        <w:spacing w:before="0" w:after="0"/>
-        <w:rPr>
-          <w:rStyle w:val="SchwacherVerweis"/>
-        </w:rPr>
-      </w:pPr>
-      <w:r>
-        <w:rPr>
-          <w:rStyle w:val="SchwacherVerweis"/>
-        </w:rPr>
-        <w:tab/>
-        <w:t>hingegen möglich sein."</w:t>
-      </w:r>
-    </w:p>
-    <w:p>
-      <w:pPr>
-        <w:spacing w:before="0" w:after="0"/>
-      </w:pPr>
-      <w:r>
-        <w:tab/>
-      </w:r>
-    </w:p>
-    <w:p>
-      <w:pPr>
-        <w:spacing w:before="0" w:after="0"/>
-      </w:pPr>
-      <w:r>
-        <w:tab/>
-        <w:t>###Erst wird ein Script ausgeführt das die Einstellungen löscht###</w:t>
-      </w:r>
-    </w:p>
-    <w:p>
-      <w:pPr>
-        <w:spacing w:before="0" w:after="0"/>
-      </w:pPr>
-      <w:r>
-        <w:tab/>
-      </w:r>
-    </w:p>
-    <w:p>
-      <w:pPr>
-        <w:spacing w:before="0" w:after="0"/>
-      </w:pPr>
-      <w:r>
-        <w:tab/>
-        <w:t>#Setze das Standartverhalten auf ACCEPT</w:t>
-      </w:r>
-    </w:p>
-    <w:p>
-      <w:pPr>
-        <w:spacing w:before="0" w:after="0"/>
-      </w:pPr>
-      <w:r>
-        <w:tab/>
-      </w:r>
-      <w:proofErr w:type="spellStart"/>
-      <w:r>
-        <w:t>sudo</w:t>
-      </w:r>
-      <w:proofErr w:type="spellEnd"/>
-      <w:r>
-        <w:t xml:space="preserve"> /</w:t>
-      </w:r>
-      <w:proofErr w:type="spellStart"/>
-      <w:r>
-        <w:t>usr</w:t>
-      </w:r>
-      <w:proofErr w:type="spellEnd"/>
-      <w:r>
-        <w:t>/</w:t>
-      </w:r>
-      <w:proofErr w:type="spellStart"/>
-      <w:r>
-        <w:t>sbin</w:t>
-      </w:r>
-      <w:proofErr w:type="spellEnd"/>
-      <w:r>
-        <w:t>/</w:t>
-      </w:r>
-      <w:proofErr w:type="spellStart"/>
-      <w:r>
-        <w:t>iptables</w:t>
-      </w:r>
-      <w:proofErr w:type="spellEnd"/>
-      <w:r>
-        <w:t xml:space="preserve"> -P INPUT ACCEPT</w:t>
-      </w:r>
-    </w:p>
-    <w:p>
-      <w:pPr>
-        <w:spacing w:before="0" w:after="0"/>
-        <w:rPr>
-          <w:lang w:val="en-US"/>
-        </w:rPr>
-      </w:pPr>
-      <w:r>
-        <w:tab/>
-      </w:r>
-      <w:proofErr w:type="spellStart"/>
-      <w:proofErr w:type="gramStart"/>
-      <w:r>
-        <w:rPr>
-          <w:lang w:val="en-US"/>
-        </w:rPr>
-        <w:t>sudo</w:t>
-      </w:r>
-      <w:proofErr w:type="spellEnd"/>
-      <w:proofErr w:type="gramEnd"/>
-      <w:r>
-        <w:rPr>
-          <w:lang w:val="en-US"/>
-        </w:rPr>
-        <w:t xml:space="preserve"> /</w:t>
-      </w:r>
-      <w:proofErr w:type="spellStart"/>
-      <w:r>
-        <w:rPr>
-          <w:lang w:val="en-US"/>
-        </w:rPr>
-        <w:t>usr</w:t>
-      </w:r>
-      <w:proofErr w:type="spellEnd"/>
-      <w:r>
-        <w:rPr>
-          <w:lang w:val="en-US"/>
-        </w:rPr>
-        <w:t>/</w:t>
-      </w:r>
-      <w:proofErr w:type="spellStart"/>
-      <w:r>
-        <w:rPr>
-          <w:lang w:val="en-US"/>
-        </w:rPr>
-        <w:t>sbin</w:t>
-      </w:r>
-      <w:proofErr w:type="spellEnd"/>
-      <w:r>
-        <w:rPr>
-          <w:lang w:val="en-US"/>
-        </w:rPr>
-        <w:t>/</w:t>
-      </w:r>
-      <w:proofErr w:type="spellStart"/>
-      <w:r>
-        <w:rPr>
-          <w:lang w:val="en-US"/>
-        </w:rPr>
-        <w:t>iptables</w:t>
-      </w:r>
-      <w:proofErr w:type="spellEnd"/>
-      <w:r>
-        <w:rPr>
-          <w:lang w:val="en-US"/>
-        </w:rPr>
-        <w:t xml:space="preserve"> -P OUTPUT ACCEPT</w:t>
-      </w:r>
-    </w:p>
-    <w:p>
-      <w:pPr>
-        <w:spacing w:before="0" w:after="0"/>
-        <w:rPr>
-          <w:lang w:val="en-US"/>
-        </w:rPr>
-      </w:pPr>
-    </w:p>
-    <w:p>
-      <w:pPr>
-        <w:spacing w:before="0" w:after="0"/>
-      </w:pPr>
-      <w:r>
-        <w:rPr>
-          <w:lang w:val="en-US"/>
-        </w:rPr>
-        <w:tab/>
-      </w:r>
-      <w:r>
-        <w:t xml:space="preserve">#Blockiere eingehende </w:t>
-      </w:r>
-      <w:proofErr w:type="spellStart"/>
-      <w:r>
-        <w:t>icmp</w:t>
-      </w:r>
-      <w:proofErr w:type="spellEnd"/>
-      <w:r>
-        <w:t>-Verbindungen</w:t>
-      </w:r>
-    </w:p>
-    <w:p>
-      <w:pPr>
-        <w:spacing w:before="0" w:after="0"/>
-      </w:pPr>
-      <w:r>
-        <w:tab/>
-      </w:r>
-      <w:proofErr w:type="spellStart"/>
-      <w:r>
-        <w:t>sudo</w:t>
-      </w:r>
-      <w:proofErr w:type="spellEnd"/>
-      <w:r>
-        <w:t xml:space="preserve"> /</w:t>
-      </w:r>
-      <w:proofErr w:type="spellStart"/>
-      <w:r>
-        <w:t>usr</w:t>
-      </w:r>
-      <w:proofErr w:type="spellEnd"/>
-      <w:r>
-        <w:t>/</w:t>
-      </w:r>
-      <w:proofErr w:type="spellStart"/>
-      <w:r>
-        <w:t>sbin</w:t>
-      </w:r>
-      <w:proofErr w:type="spellEnd"/>
-      <w:r>
-        <w:t>/</w:t>
-      </w:r>
-      <w:proofErr w:type="spellStart"/>
-      <w:r>
-        <w:t>iptables</w:t>
-      </w:r>
-      <w:proofErr w:type="spellEnd"/>
-      <w:r>
-        <w:t xml:space="preserve"> -A INPUT -s 172.16.1.0/24 -p </w:t>
-      </w:r>
-      <w:proofErr w:type="spellStart"/>
-      <w:r>
-        <w:t>icmp</w:t>
-      </w:r>
-      <w:proofErr w:type="spellEnd"/>
-      <w:r>
-        <w:t xml:space="preserve"> -j DROP</w:t>
-      </w:r>
-    </w:p>
-    <w:p>
-      <w:pPr>
-        <w:spacing w:before="0" w:after="0"/>
-      </w:pPr>
-      <w:r>
-        <w:tab/>
-      </w:r>
-    </w:p>
-    <w:p>
-      <w:pPr>
-        <w:spacing w:before="0" w:after="0"/>
-        <w:rPr>
-          <w:rStyle w:val="SchwacherVerweis"/>
-        </w:rPr>
-      </w:pPr>
-      <w:r>
-        <w:rPr>
-          <w:rStyle w:val="SchwacherVerweis"/>
-        </w:rPr>
-        <w:t>d)</w:t>
-      </w:r>
-      <w:r>
-        <w:rPr>
-          <w:rStyle w:val="SchwacherVerweis"/>
-        </w:rPr>
-        <w:tab/>
-        <w:t>"Stellen Sie die Firewall Ihres Rechners so ein, dass von dort ein ping auf andere</w:t>
-      </w:r>
-    </w:p>
-    <w:p>
-      <w:pPr>
-        <w:spacing w:before="0" w:after="0"/>
-        <w:rPr>
-          <w:rStyle w:val="SchwacherVerweis"/>
-        </w:rPr>
-      </w:pPr>
-      <w:r>
-        <w:rPr>
-          <w:rStyle w:val="SchwacherVerweis"/>
-        </w:rPr>
-        <w:tab/>
-        <w:t>Rechner/Geräte im Netz 172.16.1.0/24 möglich ist, nicht aber umgekehrt!"</w:t>
-      </w:r>
-    </w:p>
-    <w:p>
-      <w:pPr>
-        <w:spacing w:before="0" w:after="0"/>
-        <w:rPr>
-          <w:rStyle w:val="SchwacherVerweis"/>
-        </w:rPr>
-      </w:pPr>
-      <w:r>
-        <w:rPr>
-          <w:rStyle w:val="SchwacherVerweis"/>
-        </w:rPr>
-        <w:tab/>
-      </w:r>
-    </w:p>
-    <w:p>
-      <w:pPr>
-        <w:spacing w:before="0" w:after="0"/>
-      </w:pPr>
-      <w:r>
-        <w:tab/>
-        <w:t>###Erst wird ein Script ausgeführt das die Einstellungen löscht###</w:t>
-      </w:r>
-    </w:p>
-    <w:p>
-      <w:pPr>
-        <w:spacing w:before="0" w:after="0"/>
-      </w:pPr>
-      <w:r>
-        <w:tab/>
-        <w:t>#Setze das Standartverhalten auf ACCEPT</w:t>
-      </w:r>
-    </w:p>
-    <w:p>
-      <w:pPr>
-        <w:spacing w:before="0" w:after="0"/>
-      </w:pPr>
-      <w:r>
-        <w:tab/>
-      </w:r>
-      <w:proofErr w:type="spellStart"/>
-      <w:r>
-        <w:t>sudo</w:t>
-      </w:r>
-      <w:proofErr w:type="spellEnd"/>
-      <w:r>
-        <w:t xml:space="preserve"> /</w:t>
-      </w:r>
-      <w:proofErr w:type="spellStart"/>
-      <w:r>
-        <w:t>usr</w:t>
-      </w:r>
-      <w:proofErr w:type="spellEnd"/>
-      <w:r>
-        <w:t>/</w:t>
-      </w:r>
-      <w:proofErr w:type="spellStart"/>
-      <w:r>
-        <w:t>sbin</w:t>
-      </w:r>
-      <w:proofErr w:type="spellEnd"/>
-      <w:r>
-        <w:t>/</w:t>
-      </w:r>
-      <w:proofErr w:type="spellStart"/>
-      <w:r>
-        <w:t>iptables</w:t>
-      </w:r>
-      <w:proofErr w:type="spellEnd"/>
-      <w:r>
-        <w:t xml:space="preserve"> -P INPUT ACCEPT</w:t>
-      </w:r>
-    </w:p>
-    <w:p>
-      <w:pPr>
-        <w:spacing w:before="0" w:after="0"/>
-        <w:rPr>
-          <w:lang w:val="en-US"/>
-        </w:rPr>
-      </w:pPr>
-      <w:r>
-        <w:tab/>
-      </w:r>
-      <w:proofErr w:type="spellStart"/>
-      <w:proofErr w:type="gramStart"/>
-      <w:r>
-        <w:rPr>
-          <w:lang w:val="en-US"/>
-        </w:rPr>
-        <w:t>sudo</w:t>
-      </w:r>
-      <w:proofErr w:type="spellEnd"/>
-      <w:proofErr w:type="gramEnd"/>
-      <w:r>
-        <w:rPr>
-          <w:lang w:val="en-US"/>
-        </w:rPr>
-        <w:t xml:space="preserve"> /</w:t>
-      </w:r>
-      <w:proofErr w:type="spellStart"/>
-      <w:r>
-        <w:rPr>
-          <w:lang w:val="en-US"/>
-        </w:rPr>
-        <w:t>usr</w:t>
-      </w:r>
-      <w:proofErr w:type="spellEnd"/>
-      <w:r>
-        <w:rPr>
-          <w:lang w:val="en-US"/>
-        </w:rPr>
-        <w:t>/</w:t>
-      </w:r>
-      <w:proofErr w:type="spellStart"/>
-      <w:r>
-        <w:rPr>
-          <w:lang w:val="en-US"/>
-        </w:rPr>
-        <w:t>sbin</w:t>
-      </w:r>
-      <w:proofErr w:type="spellEnd"/>
-      <w:r>
-        <w:rPr>
-          <w:lang w:val="en-US"/>
-        </w:rPr>
-        <w:t>/</w:t>
-      </w:r>
-      <w:proofErr w:type="spellStart"/>
-      <w:r>
-        <w:rPr>
-          <w:lang w:val="en-US"/>
-        </w:rPr>
-        <w:t>iptables</w:t>
-      </w:r>
-      <w:proofErr w:type="spellEnd"/>
-      <w:r>
-        <w:rPr>
-          <w:lang w:val="en-US"/>
-        </w:rPr>
-        <w:t xml:space="preserve"> -P OUTPUT ACCEPT</w:t>
-      </w:r>
-    </w:p>
-    <w:p>
-      <w:pPr>
-        <w:spacing w:before="0" w:after="0"/>
-        <w:rPr>
-          <w:lang w:val="en-US"/>
-        </w:rPr>
-      </w:pPr>
-    </w:p>
-    <w:p>
-      <w:pPr>
-        <w:spacing w:before="0" w:after="0"/>
-      </w:pPr>
-      <w:r>
-        <w:rPr>
-          <w:lang w:val="en-US"/>
-        </w:rPr>
-        <w:tab/>
-      </w:r>
-      <w:r>
-        <w:t xml:space="preserve">#Blockiere eingehende </w:t>
-      </w:r>
-      <w:proofErr w:type="spellStart"/>
-      <w:r>
-        <w:t>icmp</w:t>
-      </w:r>
-      <w:proofErr w:type="spellEnd"/>
-      <w:r>
-        <w:t>-Verbindungen</w:t>
-      </w:r>
-    </w:p>
-    <w:p>
-      <w:pPr>
-        <w:spacing w:before="0" w:after="0"/>
-      </w:pPr>
-      <w:r>
-        <w:tab/>
-      </w:r>
-      <w:proofErr w:type="spellStart"/>
-      <w:r>
-        <w:t>sudo</w:t>
-      </w:r>
-      <w:proofErr w:type="spellEnd"/>
-      <w:r>
-        <w:t xml:space="preserve"> /</w:t>
-      </w:r>
-      <w:proofErr w:type="spellStart"/>
-      <w:r>
-        <w:t>usr</w:t>
-      </w:r>
-      <w:proofErr w:type="spellEnd"/>
-      <w:r>
-        <w:t>/</w:t>
-      </w:r>
-      <w:proofErr w:type="spellStart"/>
-      <w:r>
-        <w:t>sbin</w:t>
-      </w:r>
-      <w:proofErr w:type="spellEnd"/>
-      <w:r>
-        <w:t>/</w:t>
-      </w:r>
-      <w:proofErr w:type="spellStart"/>
-      <w:r>
-        <w:t>iptables</w:t>
-      </w:r>
-      <w:proofErr w:type="spellEnd"/>
-      <w:r>
-        <w:t xml:space="preserve"> -A INPUT -s 172.16.1.0/24 -p </w:t>
-      </w:r>
-      <w:proofErr w:type="spellStart"/>
-      <w:r>
-        <w:t>icmp</w:t>
-      </w:r>
-      <w:proofErr w:type="spellEnd"/>
-      <w:r>
-        <w:t xml:space="preserve"> -j DROP</w:t>
-      </w:r>
-    </w:p>
-    <w:p>
-      <w:pPr>
-        <w:spacing w:before="0" w:after="0"/>
-      </w:pPr>
+      <w:r>
+        <w:t>rt dann.</w:t>
+      </w:r>
+    </w:p>
+    <w:p>
+      <w:pPr>
+        <w:spacing w:before="0" w:after="0"/>
+      </w:pPr>
+      <w:r>
+        <w:tab/>
+      </w:r>
     </w:p>
     <w:p>
       <w:pPr>
         <w:pStyle w:val="berschrift1"/>
       </w:pPr>
       <w:r>
-        <w:t xml:space="preserve">2. Routing </w:t>
-      </w:r>
-    </w:p>
-    <w:p>
-      <w:pPr>
-        <w:spacing w:before="0" w:after="0"/>
-      </w:pPr>
-    </w:p>
-    <w:p>
-      <w:pPr>
-        <w:spacing w:before="0" w:after="0"/>
-        <w:rPr>
-          <w:rStyle w:val="SchwacherVerweis"/>
-        </w:rPr>
-      </w:pPr>
-      <w:r>
-        <w:rPr>
-          <w:rStyle w:val="SchwacherVerweis"/>
-        </w:rPr>
-        <w:t>"Konfigurieren Sie Ihre Rechner so, dass Sie den jeweils anderen Rechner im anderen Subnetz</w:t>
-      </w:r>
-    </w:p>
-    <w:p>
-      <w:pPr>
-        <w:spacing w:before="0" w:after="0"/>
-        <w:rPr>
-          <w:rStyle w:val="SchwacherVerweis"/>
-        </w:rPr>
-      </w:pPr>
-      <w:r>
-        <w:rPr>
-          <w:rStyle w:val="SchwacherVerweis"/>
-        </w:rPr>
-        <w:t>erreichen können. (Prüfung mit dem ping-Befehl). Dabei soll der Netzwerkverkehr zwischen</w:t>
-      </w:r>
-    </w:p>
-    <w:p>
-      <w:pPr>
-        <w:spacing w:before="0" w:after="0"/>
-        <w:rPr>
-          <w:rStyle w:val="SchwacherVerweis"/>
-        </w:rPr>
-      </w:pPr>
-      <w:r>
-        <w:rPr>
-          <w:rStyle w:val="SchwacherVerweis"/>
-        </w:rPr>
-        <w:t>diesen Rechnern entweder über den Router oder über die ISDN-Anlage laufen."</w:t>
-      </w:r>
-    </w:p>
-    <w:p>
-      <w:pPr>
-        <w:spacing w:before="0" w:after="0"/>
-      </w:pPr>
-    </w:p>
-    <w:p>
-      <w:pPr>
-        <w:spacing w:before="0" w:after="0"/>
-      </w:pPr>
-      <w:r>
-        <w:tab/>
-        <w:t>###Router von 17 auf 18###</w:t>
-      </w:r>
-    </w:p>
-    <w:p>
-      <w:pPr>
-        <w:spacing w:before="0" w:after="0"/>
-      </w:pPr>
-      <w:r>
-        <w:tab/>
-        <w:t>./deleteSettings.sh</w:t>
-      </w:r>
-    </w:p>
-    <w:p>
-      <w:pPr>
-        <w:spacing w:before="0" w:after="0"/>
-      </w:pPr>
-      <w:r>
-        <w:tab/>
-      </w:r>
-      <w:proofErr w:type="spellStart"/>
-      <w:r>
-        <w:t>sudo</w:t>
-      </w:r>
-      <w:proofErr w:type="spellEnd"/>
-      <w:r>
-        <w:t xml:space="preserve"> /</w:t>
-      </w:r>
-      <w:proofErr w:type="spellStart"/>
-      <w:r>
-        <w:t>sbin</w:t>
-      </w:r>
-      <w:proofErr w:type="spellEnd"/>
-      <w:r>
-        <w:t xml:space="preserve">/route </w:t>
-      </w:r>
-      <w:proofErr w:type="spellStart"/>
-      <w:r>
-        <w:t>add</w:t>
-      </w:r>
-      <w:proofErr w:type="spellEnd"/>
-      <w:r>
-        <w:t xml:space="preserve"> -</w:t>
-      </w:r>
-      <w:proofErr w:type="spellStart"/>
-      <w:r>
-        <w:t>net</w:t>
-      </w:r>
-      <w:proofErr w:type="spellEnd"/>
-      <w:r>
-        <w:t xml:space="preserve"> 192.168.18.0/24 </w:t>
-      </w:r>
-      <w:proofErr w:type="spellStart"/>
-      <w:r>
-        <w:t>gw</w:t>
-      </w:r>
-      <w:proofErr w:type="spellEnd"/>
-      <w:r>
-        <w:t xml:space="preserve"> 192.168.17.2 </w:t>
-      </w:r>
-      <w:proofErr w:type="spellStart"/>
-      <w:r>
-        <w:t>dev</w:t>
-      </w:r>
-      <w:proofErr w:type="spellEnd"/>
-      <w:r>
-        <w:t xml:space="preserve"> eth1</w:t>
-      </w:r>
-    </w:p>
-    <w:p>
-      <w:pPr>
-        <w:spacing w:before="0" w:after="0"/>
-      </w:pPr>
-      <w:r>
-        <w:tab/>
-      </w:r>
-    </w:p>
-    <w:p>
-      <w:pPr>
-        <w:spacing w:before="0" w:after="0"/>
-      </w:pPr>
-      <w:r>
-        <w:tab/>
-        <w:t>###Router von 18 auf 17###</w:t>
-      </w:r>
-    </w:p>
-    <w:p>
-      <w:pPr>
-        <w:spacing w:before="0" w:after="0"/>
-      </w:pPr>
-      <w:r>
-        <w:tab/>
-        <w:t>./deleteSettings.sh</w:t>
-      </w:r>
-    </w:p>
-    <w:p>
-      <w:pPr>
-        <w:spacing w:before="0" w:after="0"/>
-      </w:pPr>
-      <w:r>
-        <w:tab/>
-        <w:t>#Von 192.168.18.0/24 über den Router nach 192.168.17.0/24</w:t>
-      </w:r>
-    </w:p>
-    <w:p>
-      <w:pPr>
-        <w:spacing w:before="0" w:after="0"/>
-        <w:rPr>
-          <w:lang w:val="en-US"/>
-        </w:rPr>
-      </w:pPr>
-      <w:r>
-        <w:tab/>
-      </w:r>
-      <w:proofErr w:type="spellStart"/>
-      <w:proofErr w:type="gramStart"/>
-      <w:r>
-        <w:rPr>
-          <w:lang w:val="en-US"/>
-        </w:rPr>
-        <w:t>sudo</w:t>
-      </w:r>
-      <w:proofErr w:type="spellEnd"/>
-      <w:proofErr w:type="gramEnd"/>
-      <w:r>
-        <w:rPr>
-          <w:lang w:val="en-US"/>
-        </w:rPr>
-        <w:t xml:space="preserve"> /</w:t>
-      </w:r>
-      <w:proofErr w:type="spellStart"/>
-      <w:r>
-        <w:rPr>
-          <w:lang w:val="en-US"/>
-        </w:rPr>
-        <w:t>sbin</w:t>
-      </w:r>
-      <w:proofErr w:type="spellEnd"/>
-      <w:r>
-        <w:rPr>
-          <w:lang w:val="en-US"/>
-        </w:rPr>
-        <w:t xml:space="preserve">/route add -net 192.168.17.0/24 </w:t>
-      </w:r>
-      <w:proofErr w:type="spellStart"/>
-      <w:r>
-        <w:rPr>
-          <w:lang w:val="en-US"/>
-        </w:rPr>
-        <w:t>gw</w:t>
-      </w:r>
-      <w:proofErr w:type="spellEnd"/>
-      <w:r>
-        <w:rPr>
-          <w:lang w:val="en-US"/>
-        </w:rPr>
-        <w:t xml:space="preserve"> 192.168.18.2 </w:t>
-      </w:r>
-      <w:proofErr w:type="spellStart"/>
-      <w:r>
-        <w:rPr>
-          <w:lang w:val="en-US"/>
-        </w:rPr>
-        <w:t>dev</w:t>
-      </w:r>
-      <w:proofErr w:type="spellEnd"/>
-      <w:r>
-        <w:rPr>
-          <w:lang w:val="en-US"/>
-        </w:rPr>
-        <w:t xml:space="preserve"> eth1</w:t>
-      </w:r>
-    </w:p>
-    <w:p>
-      <w:pPr>
-        <w:spacing w:before="0" w:after="0"/>
-        <w:rPr>
-          <w:lang w:val="en-US"/>
-        </w:rPr>
-      </w:pPr>
-      <w:r>
-        <w:rPr>
-          <w:lang w:val="en-US"/>
-        </w:rPr>
-        <w:tab/>
-      </w:r>
-    </w:p>
-    <w:p>
-      <w:pPr>
-        <w:spacing w:before="0" w:after="0"/>
-      </w:pPr>
-      <w:r>
-        <w:rPr>
-          <w:lang w:val="en-US"/>
-        </w:rPr>
-        <w:tab/>
-      </w:r>
-      <w:r>
-        <w:t>###ISDN von 17 auf 18###</w:t>
-      </w:r>
-    </w:p>
-    <w:p>
-      <w:pPr>
-        <w:spacing w:before="0" w:after="0"/>
-      </w:pPr>
-      <w:r>
-        <w:tab/>
-        <w:t>./deleteSettings.sh</w:t>
-      </w:r>
-    </w:p>
-    <w:p>
-      <w:pPr>
-        <w:spacing w:before="0" w:after="0"/>
-      </w:pPr>
-      <w:r>
-        <w:tab/>
-      </w:r>
-      <w:proofErr w:type="spellStart"/>
-      <w:r>
-        <w:t>sudo</w:t>
-      </w:r>
-      <w:proofErr w:type="spellEnd"/>
-      <w:r>
-        <w:t xml:space="preserve"> /</w:t>
-      </w:r>
-      <w:proofErr w:type="spellStart"/>
-      <w:r>
-        <w:t>sbin</w:t>
-      </w:r>
-      <w:proofErr w:type="spellEnd"/>
-      <w:r>
-        <w:t xml:space="preserve">/route </w:t>
-      </w:r>
-      <w:proofErr w:type="spellStart"/>
-      <w:r>
-        <w:t>add</w:t>
-      </w:r>
-      <w:proofErr w:type="spellEnd"/>
-      <w:r>
-        <w:t xml:space="preserve"> -</w:t>
-      </w:r>
-      <w:proofErr w:type="spellStart"/>
-      <w:r>
-        <w:t>net</w:t>
-      </w:r>
-      <w:proofErr w:type="spellEnd"/>
-      <w:r>
-        <w:t xml:space="preserve"> 192.168.18.0/24 </w:t>
-      </w:r>
-      <w:proofErr w:type="spellStart"/>
-      <w:r>
-        <w:t>gw</w:t>
-      </w:r>
-      <w:proofErr w:type="spellEnd"/>
-      <w:r>
-        <w:t xml:space="preserve"> 192.168.17.1 </w:t>
-      </w:r>
-      <w:proofErr w:type="spellStart"/>
-      <w:r>
-        <w:t>dev</w:t>
-      </w:r>
-      <w:proofErr w:type="spellEnd"/>
-      <w:r>
-        <w:t xml:space="preserve"> eth1</w:t>
-      </w:r>
-    </w:p>
-    <w:p>
-      <w:pPr>
-        <w:spacing w:before="0" w:after="0"/>
-      </w:pPr>
-      <w:r>
-        <w:tab/>
-      </w:r>
-    </w:p>
-    <w:p>
-      <w:pPr>
-        <w:spacing w:before="0" w:after="0"/>
-      </w:pPr>
-      <w:r>
-        <w:tab/>
-        <w:t>###ISDN von 18 auf 17###</w:t>
-      </w:r>
-    </w:p>
-    <w:p>
-      <w:pPr>
-        <w:spacing w:before="0" w:after="0"/>
-        <w:rPr>
-          <w:lang w:val="en-US"/>
-        </w:rPr>
-      </w:pPr>
-      <w:r>
-        <w:tab/>
-      </w:r>
-      <w:r>
-        <w:rPr>
-          <w:lang w:val="en-US"/>
-        </w:rPr>
-        <w:t>./deleteSettings.sh</w:t>
-      </w:r>
-    </w:p>
-    <w:p>
-      <w:pPr>
-        <w:spacing w:before="0" w:after="0"/>
-        <w:rPr>
-          <w:lang w:val="en-US"/>
-        </w:rPr>
-      </w:pPr>
-      <w:r>
-        <w:rPr>
-          <w:lang w:val="en-US"/>
-        </w:rPr>
-        <w:tab/>
-      </w:r>
-      <w:proofErr w:type="spellStart"/>
-      <w:proofErr w:type="gramStart"/>
-      <w:r>
-        <w:rPr>
-          <w:lang w:val="en-US"/>
-        </w:rPr>
-        <w:t>sudo</w:t>
-      </w:r>
-      <w:proofErr w:type="spellEnd"/>
-      <w:proofErr w:type="gramEnd"/>
-      <w:r>
-        <w:rPr>
-          <w:lang w:val="en-US"/>
-        </w:rPr>
-        <w:t xml:space="preserve"> /</w:t>
-      </w:r>
-      <w:proofErr w:type="spellStart"/>
-      <w:r>
-        <w:rPr>
-          <w:lang w:val="en-US"/>
-        </w:rPr>
-        <w:t>sbin</w:t>
-      </w:r>
-      <w:proofErr w:type="spellEnd"/>
-      <w:r>
-        <w:rPr>
-          <w:lang w:val="en-US"/>
-        </w:rPr>
-        <w:t xml:space="preserve">/route add -net 192.168.17.0/24 </w:t>
-      </w:r>
-      <w:proofErr w:type="spellStart"/>
-      <w:r>
-        <w:rPr>
-          <w:lang w:val="en-US"/>
-        </w:rPr>
-        <w:t>gw</w:t>
-      </w:r>
-      <w:proofErr w:type="spellEnd"/>
-      <w:r>
-        <w:rPr>
-          <w:lang w:val="en-US"/>
-        </w:rPr>
-        <w:t xml:space="preserve"> 192.168.18.1 </w:t>
-      </w:r>
-      <w:proofErr w:type="spellStart"/>
-      <w:r>
-        <w:rPr>
-          <w:lang w:val="en-US"/>
-        </w:rPr>
-        <w:t>dev</w:t>
-      </w:r>
-      <w:proofErr w:type="spellEnd"/>
-      <w:r>
-        <w:rPr>
-          <w:lang w:val="en-US"/>
-        </w:rPr>
-        <w:t xml:space="preserve"> eth1</w:t>
-      </w:r>
-    </w:p>
-    <w:p>
-      <w:pPr>
-        <w:spacing w:before="0" w:after="0"/>
-        <w:rPr>
-          <w:lang w:val="en-US"/>
-        </w:rPr>
-      </w:pPr>
-    </w:p>
-    <w:p>
-      <w:pPr>
-        <w:spacing w:before="0" w:after="0"/>
-        <w:rPr>
-          <w:rStyle w:val="SchwacherVerweis"/>
-        </w:rPr>
-      </w:pPr>
-      <w:r>
-        <w:rPr>
-          <w:rStyle w:val="SchwacherVerweis"/>
-        </w:rPr>
-        <w:t xml:space="preserve">"Was passiert, wenn Sie beim Weg über die ISDN-Anlage ein ping mit der </w:t>
-      </w:r>
-      <w:proofErr w:type="spellStart"/>
-      <w:r>
-        <w:rPr>
-          <w:rStyle w:val="SchwacherVerweis"/>
-        </w:rPr>
-        <w:t>Paketgrösse</w:t>
-      </w:r>
-      <w:proofErr w:type="spellEnd"/>
-      <w:r>
-        <w:rPr>
-          <w:rStyle w:val="SchwacherVerweis"/>
-        </w:rPr>
-        <w:t xml:space="preserve"> 1000</w:t>
-      </w:r>
-    </w:p>
-    <w:p>
-      <w:pPr>
-        <w:spacing w:before="0" w:after="0"/>
-        <w:rPr>
-          <w:rStyle w:val="SchwacherVerweis"/>
-        </w:rPr>
-      </w:pPr>
-      <w:r>
-        <w:rPr>
-          <w:rStyle w:val="SchwacherVerweis"/>
-        </w:rPr>
-        <w:t xml:space="preserve">Byte durchführen? (Beobachtung im </w:t>
-      </w:r>
-      <w:proofErr w:type="spellStart"/>
-      <w:r>
-        <w:rPr>
-          <w:rStyle w:val="SchwacherVerweis"/>
-        </w:rPr>
-        <w:t>Sniffer</w:t>
-      </w:r>
-      <w:proofErr w:type="spellEnd"/>
-      <w:r>
-        <w:rPr>
-          <w:rStyle w:val="SchwacherVerweis"/>
-        </w:rPr>
-        <w:t xml:space="preserve"> und/oder Log von ping)"</w:t>
-      </w:r>
-    </w:p>
-    <w:p>
-      <w:pPr>
-        <w:spacing w:before="0" w:after="0"/>
-      </w:pPr>
-    </w:p>
-    <w:p>
-      <w:pPr>
-        <w:spacing w:before="0" w:after="0"/>
-      </w:pPr>
-      <w:r>
-        <w:tab/>
-      </w:r>
-    </w:p>
-    <w:p>
-      <w:pPr>
-        <w:pStyle w:val="berschrift1"/>
-      </w:pPr>
-      <w:r>
+        <w:lastRenderedPageBreak/>
         <w:t xml:space="preserve"> 3. Sniffing &amp; Firewalling </w:t>
       </w:r>
     </w:p>
@@ -2912,7 +3004,6 @@
         <w:rPr>
           <w:rStyle w:val="SchwacherVerweis"/>
         </w:rPr>
-        <w:lastRenderedPageBreak/>
         <w:t>während Sie die Homepage www.dmi.dk besuchen. --- Von welchen anderen Web-Servern werden bei dieser</w:t>
       </w:r>
       <w:r>
@@ -4464,6 +4555,7 @@
     <w:rsidRoot w:val="0056536C"/>
     <w:rsid w:val="004B183A"/>
     <w:rsid w:val="0056536C"/>
+    <w:rsid w:val="00633254"/>
     <w:rsid w:val="00897065"/>
     <w:rsid w:val="00F02450"/>
   </w:rsids>

</xml_diff>